<commit_message>
feat: thank You Lord Jesus Christ my Holy King
thank You Lord Jesus Christ my Lord and my Savior Almighty Holy GOD Most High
</commit_message>
<xml_diff>
--- a/Translating the Bible/Розширений Американсько-Український - РАУ/Old Testament/Genesis/1.docx
+++ b/Translating the Bible/Розширений Американсько-Український - РАУ/Old Testament/Genesis/1.docx
@@ -6359,7 +6359,7 @@
         <w:t xml:space="preserve"> </w:t>
       </w:r>
       <w:r>
-        <w:t xml:space="preserve">"Він утвердив і підтримав його" розуміється (виводиться) з контексту. Курсив "тож" попереджає читача або студента івриту, що слово або слова, які йдуть далі, є підсиленнями, яких немає в самому </w:t>
+        <w:t xml:space="preserve">"Він утвердив і підтримав його" розуміється (виводиться) з контексту. Курсив "тож" попереджає читача або студента івриту, що слово або слова, які йдуть далі, є доповненнями, які не містяться в самому </w:t>
       </w:r>
       <w:proofErr w:type="spellStart"/>
       <w:r>
@@ -6367,7 +6367,7 @@
       </w:r>
       <w:proofErr w:type="spellEnd"/>
       <w:r>
-        <w:t xml:space="preserve"> тексті, але які маються на увазі в ньому або під впливом контекстуальних факторів.</w:t>
+        <w:t xml:space="preserve"> тексті, але маються на увазі в ньому або в контексті.</w:t>
       </w:r>
     </w:p>
   </w:footnote>
@@ -6485,10 +6485,7 @@
         <w:footnoteRef/>
       </w:r>
       <w:r>
-        <w:t xml:space="preserve"> </w:t>
-      </w:r>
-      <w:r>
-        <w:t xml:space="preserve">Або </w:t>
+        <w:t xml:space="preserve"> Або </w:t>
       </w:r>
       <w:r>
         <w:rPr>
@@ -6517,10 +6514,7 @@
         <w:footnoteRef/>
       </w:r>
       <w:r>
-        <w:t xml:space="preserve"> </w:t>
-      </w:r>
-      <w:r>
-        <w:t xml:space="preserve">Або </w:t>
+        <w:t xml:space="preserve"> Або </w:t>
       </w:r>
       <w:r>
         <w:rPr>
@@ -7008,6 +7002,7 @@
   <w:style w:type="character" w:default="1" w:styleId="a0">
     <w:name w:val="Default Paragraph Font"/>
     <w:uiPriority w:val="1"/>
+    <w:semiHidden/>
     <w:unhideWhenUsed/>
   </w:style>
   <w:style w:type="table" w:default="1" w:styleId="a1">

</xml_diff>